<commit_message>
update app install 4 way
</commit_message>
<xml_diff>
--- a/sys.app.note.docx
+++ b/sys.app.note.docx
@@ -2561,7 +2561,7 @@
           <v:shape id="_x0000_i1025" type="#_x0000_t75" style="width:412.5pt;height:110.25pt" o:ole="">
             <v:imagedata r:id="rId9" o:title=""/>
           </v:shape>
-          <o:OLEObject Type="Embed" ProgID="Visio.Drawing.15" ShapeID="_x0000_i1025" DrawAspect="Content" ObjectID="_1560114940" r:id="rId10"/>
+          <o:OLEObject Type="Embed" ProgID="Visio.Drawing.15" ShapeID="_x0000_i1025" DrawAspect="Content" ObjectID="_1560201578" r:id="rId10"/>
         </w:object>
       </w:r>
     </w:p>
@@ -23437,9 +23437,6 @@
     <w:p>
       <w:pPr>
         <w:ind w:firstLineChars="185" w:firstLine="388"/>
-        <w:rPr>
-          <w:rFonts w:hint="eastAsia"/>
-        </w:rPr>
       </w:pPr>
       <w:r>
         <w:rPr>
@@ -23473,9 +23470,6 @@
           <w:ilvl w:val="2"/>
           <w:numId w:val="2"/>
         </w:numPr>
-        <w:rPr>
-          <w:rFonts w:hint="eastAsia"/>
-        </w:rPr>
       </w:pPr>
       <w:proofErr w:type="gramStart"/>
       <w:r>
@@ -23489,9 +23483,6 @@
     <w:p>
       <w:pPr>
         <w:ind w:firstLineChars="185" w:firstLine="388"/>
-        <w:rPr>
-          <w:rFonts w:hint="eastAsia"/>
-        </w:rPr>
       </w:pPr>
       <w:r>
         <w:rPr>
@@ -23533,9 +23524,6 @@
     <w:p>
       <w:pPr>
         <w:ind w:firstLineChars="185" w:firstLine="388"/>
-        <w:rPr>
-          <w:rFonts w:hint="eastAsia"/>
-        </w:rPr>
       </w:pPr>
       <w:r>
         <w:rPr>
@@ -23647,9 +23635,6 @@
           <w:ilvl w:val="2"/>
           <w:numId w:val="2"/>
         </w:numPr>
-        <w:rPr>
-          <w:rFonts w:hint="eastAsia"/>
-        </w:rPr>
       </w:pPr>
       <w:proofErr w:type="gramStart"/>
       <w:r>
@@ -24386,9 +24371,6 @@
           <w:ilvl w:val="2"/>
           <w:numId w:val="2"/>
         </w:numPr>
-        <w:rPr>
-          <w:rFonts w:hint="eastAsia"/>
-        </w:rPr>
       </w:pPr>
       <w:r>
         <w:t>UninstallAppProgress</w:t>
@@ -24397,9 +24379,6 @@
     <w:p>
       <w:pPr>
         <w:ind w:firstLineChars="202" w:firstLine="424"/>
-        <w:rPr>
-          <w:rFonts w:hint="eastAsia"/>
-        </w:rPr>
       </w:pPr>
       <w:r>
         <w:rPr>
@@ -24969,9 +24948,6 @@
     <w:p>
       <w:pPr>
         <w:ind w:firstLineChars="202" w:firstLine="424"/>
-        <w:rPr>
-          <w:rFonts w:hint="eastAsia"/>
-        </w:rPr>
       </w:pPr>
       <w:r>
         <w:rPr>
@@ -25112,21 +25088,12 @@
           <w:ilvl w:val="1"/>
           <w:numId w:val="2"/>
         </w:numPr>
+      </w:pPr>
+      <w:r>
         <w:rPr>
           <w:rFonts w:hint="eastAsia"/>
         </w:rPr>
-      </w:pPr>
-      <w:r>
-        <w:rPr>
-          <w:rFonts w:hint="eastAsia"/>
-        </w:rPr>
-        <w:t>小</w:t>
-      </w:r>
-      <w:r>
-        <w:rPr>
-          <w:rFonts w:hint="eastAsia"/>
-        </w:rPr>
-        <w:t>结</w:t>
+        <w:t>小结</w:t>
       </w:r>
     </w:p>
     <w:p>
@@ -25137,9 +25104,6 @@
     <w:p>
       <w:pPr>
         <w:ind w:firstLineChars="202" w:firstLine="424"/>
-        <w:rPr>
-          <w:rFonts w:hint="eastAsia"/>
-        </w:rPr>
       </w:pPr>
       <w:r>
         <w:rPr>
@@ -25176,20 +25140,65 @@
     <w:p>
       <w:pPr>
         <w:ind w:firstLineChars="202" w:firstLine="424"/>
+      </w:pPr>
+      <w:r>
         <w:rPr>
           <w:rFonts w:hint="eastAsia"/>
         </w:rPr>
-      </w:pPr>
+        <w:t>在技术实现上，静默安装调用的是</w:t>
+      </w:r>
       <w:r>
         <w:rPr>
           <w:rFonts w:hint="eastAsia"/>
         </w:rPr>
-        <w:t>在技术实现上，静默安装调用的是</w:t>
+        <w:t>PackageManager</w:t>
       </w:r>
       <w:r>
         <w:rPr>
           <w:rFonts w:hint="eastAsia"/>
         </w:rPr>
+        <w:t>类中的</w:t>
+      </w:r>
+      <w:r>
+        <w:rPr>
+          <w:rFonts w:hint="eastAsia"/>
+        </w:rPr>
+        <w:t>installPackageWithVerificationAndEncryption</w:t>
+      </w:r>
+      <w:r>
+        <w:rPr>
+          <w:rFonts w:hint="eastAsia"/>
+        </w:rPr>
+        <w:t>方法，然后通过一个安装监听器来处理安装结果，</w:t>
+      </w:r>
+      <w:r>
+        <w:rPr>
+          <w:rFonts w:hint="eastAsia"/>
+        </w:rPr>
+        <w:t>Handler</w:t>
+      </w:r>
+      <w:r>
+        <w:rPr>
+          <w:rFonts w:hint="eastAsia"/>
+        </w:rPr>
+        <w:t>变量根据安装结果处理</w:t>
+      </w:r>
+      <w:r>
+        <w:rPr>
+          <w:rFonts w:hint="eastAsia"/>
+        </w:rPr>
+        <w:t>UI</w:t>
+      </w:r>
+      <w:r>
+        <w:rPr>
+          <w:rFonts w:hint="eastAsia"/>
+        </w:rPr>
+        <w:t>显示；静默卸载调用的是</w:t>
+      </w:r>
+      <w:r>
+        <w:rPr>
+          <w:rFonts w:hint="eastAsia"/>
+        </w:rPr>
         <w:t>PackageManager</w:t>
       </w:r>
       <w:r>
@@ -25202,13 +25211,13 @@
         <w:rPr>
           <w:rFonts w:hint="eastAsia"/>
         </w:rPr>
-        <w:t>installPackageWithVerificationAndEncryption</w:t>
+        <w:t>deletePackageAsUser</w:t>
       </w:r>
       <w:r>
         <w:rPr>
           <w:rFonts w:hint="eastAsia"/>
         </w:rPr>
-        <w:t>方法，然后通过一个安装监听器来处理安装结果，</w:t>
+        <w:t>方法，通过设置一个卸载监听器监听卸载结果，</w:t>
       </w:r>
       <w:r>
         <w:rPr>
@@ -25220,7 +25229,7 @@
         <w:rPr>
           <w:rFonts w:hint="eastAsia"/>
         </w:rPr>
-        <w:t>变量根据安装结果处理</w:t>
+        <w:t>变量根据卸载结果处理</w:t>
       </w:r>
       <w:r>
         <w:rPr>
@@ -25232,117 +25241,7 @@
         <w:rPr>
           <w:rFonts w:hint="eastAsia"/>
         </w:rPr>
-        <w:t>显示；静默卸载调用的是</w:t>
-      </w:r>
-      <w:r>
-        <w:rPr>
-          <w:rFonts w:hint="eastAsia"/>
-        </w:rPr>
-        <w:t>PackageManager</w:t>
-      </w:r>
-      <w:r>
-        <w:rPr>
-          <w:rFonts w:hint="eastAsia"/>
-        </w:rPr>
-        <w:t>类中的</w:t>
-      </w:r>
-      <w:r>
-        <w:rPr>
-          <w:rFonts w:hint="eastAsia"/>
-        </w:rPr>
-        <w:t>deletePackageAsUser</w:t>
-      </w:r>
-      <w:r>
-        <w:rPr>
-          <w:rFonts w:hint="eastAsia"/>
-        </w:rPr>
-        <w:t>方法，通过设置一个卸载监听器监听卸载结果，</w:t>
-      </w:r>
-      <w:r>
-        <w:rPr>
-          <w:rFonts w:hint="eastAsia"/>
-        </w:rPr>
-        <w:t>Handler</w:t>
-      </w:r>
-      <w:r>
-        <w:rPr>
-          <w:rFonts w:hint="eastAsia"/>
-        </w:rPr>
-        <w:t>变量根据卸载结果处理</w:t>
-      </w:r>
-      <w:r>
-        <w:rPr>
-          <w:rFonts w:hint="eastAsia"/>
-        </w:rPr>
-        <w:t>UI</w:t>
-      </w:r>
-      <w:r>
-        <w:rPr>
-          <w:rFonts w:hint="eastAsia"/>
-        </w:rPr>
         <w:t>显示。</w:t>
-      </w:r>
-    </w:p>
-    <w:p>
-      <w:pPr>
-        <w:pStyle w:val="a7"/>
-        <w:numPr>
-          <w:ilvl w:val="1"/>
-          <w:numId w:val="21"/>
-        </w:numPr>
-        <w:ind w:left="0" w:firstLineChars="0" w:firstLine="426"/>
-        <w:rPr>
-          <w:rFonts w:hint="eastAsia"/>
-        </w:rPr>
-      </w:pPr>
-      <w:r>
-        <w:rPr>
-          <w:rFonts w:hint="eastAsia"/>
-        </w:rPr>
-        <w:t>静默安装和静默卸载的方法都是标注为</w:t>
-      </w:r>
-      <w:r>
-        <w:rPr>
-          <w:rFonts w:hint="eastAsia"/>
-        </w:rPr>
-        <w:t>@hide</w:t>
-      </w:r>
-      <w:r>
-        <w:rPr>
-          <w:rFonts w:hint="eastAsia"/>
-        </w:rPr>
-        <w:t>的方法，普通应用中无法访问和调用</w:t>
-      </w:r>
-    </w:p>
-    <w:p>
-      <w:pPr>
-        <w:pStyle w:val="a7"/>
-        <w:numPr>
-          <w:ilvl w:val="1"/>
-          <w:numId w:val="21"/>
-        </w:numPr>
-        <w:ind w:left="0" w:firstLineChars="0" w:firstLine="426"/>
-        <w:rPr>
-          <w:rFonts w:hint="eastAsia"/>
-        </w:rPr>
-      </w:pPr>
-      <w:r>
-        <w:rPr>
-          <w:rFonts w:hint="eastAsia"/>
-        </w:rPr>
-        <w:t>安装应用需要使用系统级别的</w:t>
-      </w:r>
-      <w:r>
-        <w:rPr>
-          <w:rFonts w:hint="eastAsia"/>
-        </w:rPr>
-        <w:t>android.permission.INSTALL_PACAGES</w:t>
-      </w:r>
-      <w:r>
-        <w:rPr>
-          <w:rFonts w:hint="eastAsia"/>
-        </w:rPr>
-        <w:t>权限；</w:t>
       </w:r>
     </w:p>
     <w:p>
@@ -25358,6 +25257,62 @@
         <w:rPr>
           <w:rFonts w:hint="eastAsia"/>
         </w:rPr>
+        <w:t>静默安装和静默卸载的方法都是标注为</w:t>
+      </w:r>
+      <w:r>
+        <w:rPr>
+          <w:rFonts w:hint="eastAsia"/>
+        </w:rPr>
+        <w:t>@hide</w:t>
+      </w:r>
+      <w:r>
+        <w:rPr>
+          <w:rFonts w:hint="eastAsia"/>
+        </w:rPr>
+        <w:t>的方法，普通应用中无法访问和调用</w:t>
+      </w:r>
+    </w:p>
+    <w:p>
+      <w:pPr>
+        <w:pStyle w:val="a7"/>
+        <w:numPr>
+          <w:ilvl w:val="1"/>
+          <w:numId w:val="21"/>
+        </w:numPr>
+        <w:ind w:left="0" w:firstLineChars="0" w:firstLine="426"/>
+      </w:pPr>
+      <w:r>
+        <w:rPr>
+          <w:rFonts w:hint="eastAsia"/>
+        </w:rPr>
+        <w:t>安装应用需要使用系统级别的</w:t>
+      </w:r>
+      <w:r>
+        <w:rPr>
+          <w:rFonts w:hint="eastAsia"/>
+        </w:rPr>
+        <w:t>android.permission.INSTALL_PACAGES</w:t>
+      </w:r>
+      <w:r>
+        <w:rPr>
+          <w:rFonts w:hint="eastAsia"/>
+        </w:rPr>
+        <w:t>权限；</w:t>
+      </w:r>
+    </w:p>
+    <w:p>
+      <w:pPr>
+        <w:pStyle w:val="a7"/>
+        <w:numPr>
+          <w:ilvl w:val="1"/>
+          <w:numId w:val="21"/>
+        </w:numPr>
+        <w:ind w:left="0" w:firstLineChars="0" w:firstLine="426"/>
+      </w:pPr>
+      <w:r>
+        <w:rPr>
+          <w:rFonts w:hint="eastAsia"/>
+        </w:rPr>
         <w:t>卸载应用需要使用系统级别的</w:t>
       </w:r>
       <w:r>
@@ -25380,178 +25335,9 @@
       <w:r>
         <w:t>REF</w:t>
       </w:r>
+      <w:bookmarkStart w:id="2" w:name="_GoBack"/>
+      <w:bookmarkEnd w:id="2"/>
     </w:p>
-    <w:p>
-      <w:hyperlink r:id="rId13" w:history="1">
-        <w:r>
-          <w:rPr>
-            <w:rStyle w:val="a9"/>
-          </w:rPr>
-          <w:t>深度探究</w:t>
-        </w:r>
-        <w:r>
-          <w:rPr>
-            <w:rStyle w:val="a9"/>
-          </w:rPr>
-          <w:t>apk</w:t>
-        </w:r>
-        <w:r>
-          <w:rPr>
-            <w:rStyle w:val="a9"/>
-          </w:rPr>
-          <w:t>安</w:t>
-        </w:r>
-        <w:r>
-          <w:rPr>
-            <w:rStyle w:val="a9"/>
-          </w:rPr>
-          <w:t>装过程</w:t>
-        </w:r>
-      </w:hyperlink>
-    </w:p>
-    <w:p>
-      <w:hyperlink r:id="rId14" w:history="1">
-        <w:r>
-          <w:rPr>
-            <w:rStyle w:val="a9"/>
-            <w:rFonts w:hint="eastAsia"/>
-          </w:rPr>
-          <w:t>Android</w:t>
-        </w:r>
-        <w:r>
-          <w:rPr>
-            <w:rStyle w:val="a9"/>
-            <w:rFonts w:hint="eastAsia"/>
-          </w:rPr>
-          <w:t>应用程序安装过程解</w:t>
-        </w:r>
-        <w:bookmarkStart w:id="2" w:name="_GoBack"/>
-        <w:bookmarkEnd w:id="2"/>
-        <w:r>
-          <w:rPr>
-            <w:rStyle w:val="a9"/>
-            <w:rFonts w:hint="eastAsia"/>
-          </w:rPr>
-          <w:t>析</w:t>
-        </w:r>
-        <w:r>
-          <w:rPr>
-            <w:rStyle w:val="a9"/>
-            <w:rFonts w:hint="eastAsia"/>
-          </w:rPr>
-          <w:t>(</w:t>
-        </w:r>
-        <w:r>
-          <w:rPr>
-            <w:rStyle w:val="a9"/>
-            <w:rFonts w:hint="eastAsia"/>
-          </w:rPr>
-          <w:t>源码角度</w:t>
-        </w:r>
-        <w:r>
-          <w:rPr>
-            <w:rStyle w:val="a9"/>
-            <w:rFonts w:hint="eastAsia"/>
-          </w:rPr>
-          <w:t>)</w:t>
-        </w:r>
-      </w:hyperlink>
-    </w:p>
-    <w:p>
-      <w:hyperlink r:id="rId15" w:history="1">
-        <w:r>
-          <w:rPr>
-            <w:rStyle w:val="a9"/>
-            <w:rFonts w:hint="eastAsia"/>
-          </w:rPr>
-          <w:t>Android</w:t>
-        </w:r>
-        <w:r>
-          <w:rPr>
-            <w:rStyle w:val="a9"/>
-            <w:rFonts w:hint="eastAsia"/>
-          </w:rPr>
-          <w:t>应用程序安装过程解析</w:t>
-        </w:r>
-        <w:r>
-          <w:rPr>
-            <w:rStyle w:val="a9"/>
-            <w:rFonts w:hint="eastAsia"/>
-          </w:rPr>
-          <w:t>(</w:t>
-        </w:r>
-        <w:r>
-          <w:rPr>
-            <w:rStyle w:val="a9"/>
-            <w:rFonts w:hint="eastAsia"/>
-          </w:rPr>
-          <w:t>源码角度</w:t>
-        </w:r>
-        <w:r>
-          <w:rPr>
-            <w:rStyle w:val="a9"/>
-            <w:rFonts w:hint="eastAsia"/>
-          </w:rPr>
-          <w:t>)</w:t>
-        </w:r>
-        <w:r>
-          <w:rPr>
-            <w:rStyle w:val="a9"/>
-            <w:rFonts w:hint="eastAsia"/>
-          </w:rPr>
-          <w:t>（上篇）</w:t>
-        </w:r>
-      </w:hyperlink>
-    </w:p>
-    <w:p>
-      <w:hyperlink r:id="rId16" w:history="1">
-        <w:r>
-          <w:rPr>
-            <w:rStyle w:val="a9"/>
-            <w:rFonts w:hint="eastAsia"/>
-          </w:rPr>
-          <w:t>Android</w:t>
-        </w:r>
-        <w:r>
-          <w:rPr>
-            <w:rStyle w:val="a9"/>
-            <w:rFonts w:hint="eastAsia"/>
-          </w:rPr>
-          <w:t>应用程序安装过程解析</w:t>
-        </w:r>
-        <w:r>
-          <w:rPr>
-            <w:rStyle w:val="a9"/>
-            <w:rFonts w:hint="eastAsia"/>
-          </w:rPr>
-          <w:t>(</w:t>
-        </w:r>
-        <w:r>
-          <w:rPr>
-            <w:rStyle w:val="a9"/>
-            <w:rFonts w:hint="eastAsia"/>
-          </w:rPr>
-          <w:t>源码角度</w:t>
-        </w:r>
-        <w:r>
-          <w:rPr>
-            <w:rStyle w:val="a9"/>
-            <w:rFonts w:hint="eastAsia"/>
-          </w:rPr>
-          <w:t>)</w:t>
-        </w:r>
-        <w:r>
-          <w:rPr>
-            <w:rStyle w:val="a9"/>
-            <w:rFonts w:hint="eastAsia"/>
-          </w:rPr>
-          <w:t>（中篇）</w:t>
-        </w:r>
-      </w:hyperlink>
-    </w:p>
-    <w:p/>
-    <w:p/>
-    <w:p/>
     <w:p>
       <w:pPr>
         <w:pStyle w:val="1"/>
@@ -25959,7 +25745,6 @@
           <w:sz w:val="23"/>
           <w:szCs w:val="23"/>
         </w:rPr>
-        <w:lastRenderedPageBreak/>
         <w:t>可用状态：COMPONENT_ENABLED_STATE_ENABLED </w:t>
       </w:r>
     </w:p>
@@ -26028,6 +25813,7 @@
           <w:sz w:val="23"/>
           <w:szCs w:val="23"/>
         </w:rPr>
+        <w:lastRenderedPageBreak/>
         <w:t>禁止组件功能后，系统的</w:t>
       </w:r>
       <w:r>
@@ -26932,7 +26718,7 @@
           <w:shd w:val="clear" w:color="auto" w:fill="FFFFFF"/>
         </w:rPr>
       </w:pPr>
-      <w:hyperlink r:id="rId17" w:history="1">
+      <w:hyperlink r:id="rId13" w:history="1">
         <w:r>
           <w:rPr>
             <w:rStyle w:val="a9"/>
@@ -27060,7 +26846,7 @@
       </w:r>
     </w:p>
     <w:p>
-      <w:hyperlink r:id="rId18" w:history="1">
+      <w:hyperlink r:id="rId14" w:history="1">
         <w:r>
           <w:rPr>
             <w:rStyle w:val="a9"/>
@@ -27223,7 +27009,7 @@
         </w:rPr>
         <w:t>R.</w:t>
       </w:r>
-      <w:hyperlink r:id="rId19" w:tgtFrame="_blank" w:tooltip="Java 知识库" w:history="1">
+      <w:hyperlink r:id="rId15" w:tgtFrame="_blank" w:tooltip="Java 知识库" w:history="1">
         <w:r>
           <w:rPr>
             <w:rStyle w:val="a9"/>
@@ -27515,7 +27301,7 @@
       </w:r>
     </w:p>
     <w:p>
-      <w:hyperlink r:id="rId20" w:history="1">
+      <w:hyperlink r:id="rId16" w:history="1">
         <w:r>
           <w:rPr>
             <w:rStyle w:val="a9"/>
@@ -31732,7 +31518,7 @@
   <a:extraClrSchemeLst/>
   <a:extLst>
     <a:ext uri="{05A4C25C-085E-4340-85A3-A5531E510DB2}">
-      <thm15:themeFamily xmlns:thm15="http://schemas.microsoft.com/office/thememl/2012/main" xmlns="" name="Office Theme" id="{62F939B6-93AF-4DB8-9C6B-D6C7DFDC589F}" vid="{4A3C46E8-61CC-4603-A589-7422A47A8E4A}"/>
+      <thm15:themeFamily xmlns="" xmlns:thm15="http://schemas.microsoft.com/office/thememl/2012/main" name="Office Theme" id="{62F939B6-93AF-4DB8-9C6B-D6C7DFDC589F}" vid="{4A3C46E8-61CC-4603-A589-7422A47A8E4A}"/>
     </a:ext>
   </a:extLst>
 </a:theme>

</xml_diff>